<commit_message>
TypeScript documentation, slides - completed
</commit_message>
<xml_diff>
--- a/DOC-OP-TYPESCRIPT APUNTES.docx
+++ b/DOC-OP-TYPESCRIPT APUNTES.docx
@@ -1239,36 +1239,2116 @@
       </w:pPr>
     </w:p>
     <w:p>
-      <w:pPr>
-        <w:rPr>
-          <w:rFonts w:ascii="Arial" w:hAnsi="Arial" w:cs="Arial"/>
-          <w:sz w:val="36"/>
-          <w:szCs w:val="36"/>
-        </w:rPr>
-      </w:pPr>
       <w:r>
         <w:br w:type="page"/>
       </w:r>
     </w:p>
+    <w:sdt>
+      <w:sdtPr>
+        <w:rPr>
+          <w:lang w:val="es-ES"/>
+        </w:rPr>
+        <w:id w:val="173145721"/>
+        <w:docPartObj>
+          <w:docPartGallery w:val="Table of Contents"/>
+          <w:docPartUnique/>
+        </w:docPartObj>
+      </w:sdtPr>
+      <w:sdtEndPr>
+        <w:rPr>
+          <w:rFonts w:ascii="Grotesque Light" w:eastAsiaTheme="minorHAnsi" w:hAnsi="Grotesque Light" w:cstheme="minorBidi"/>
+          <w:b/>
+          <w:bCs/>
+          <w:color w:val="auto"/>
+          <w:sz w:val="20"/>
+          <w:szCs w:val="22"/>
+          <w:lang w:eastAsia="en-US"/>
+        </w:rPr>
+      </w:sdtEndPr>
+      <w:sdtContent>
+        <w:p>
+          <w:pPr>
+            <w:pStyle w:val="TtuloTDC"/>
+            <w:rPr>
+              <w:b/>
+              <w:bCs/>
+              <w:color w:val="auto"/>
+            </w:rPr>
+          </w:pPr>
+          <w:r>
+            <w:rPr>
+              <w:b/>
+              <w:bCs/>
+              <w:color w:val="auto"/>
+              <w:lang w:val="es-ES"/>
+            </w:rPr>
+            <w:t>Contenido</w:t>
+          </w:r>
+        </w:p>
+        <w:p>
+          <w:pPr>
+            <w:pStyle w:val="TDC1"/>
+            <w:rPr>
+              <w:rFonts w:asciiTheme="minorHAnsi" w:eastAsiaTheme="minorEastAsia" w:hAnsiTheme="minorHAnsi"/>
+              <w:sz w:val="22"/>
+              <w:lang w:eastAsia="es-MX"/>
+            </w:rPr>
+          </w:pPr>
+          <w:r>
+            <w:fldChar w:fldCharType="begin"/>
+          </w:r>
+          <w:r>
+            <w:instrText xml:space="preserve"> TOC \o "1-3" \h \z \u </w:instrText>
+          </w:r>
+          <w:r>
+            <w:fldChar w:fldCharType="separate"/>
+          </w:r>
+          <w:hyperlink w:anchor="_Toc31965429" w:history="1">
+            <w:r>
+              <w:rPr>
+                <w:rStyle w:val="Hipervnculo"/>
+              </w:rPr>
+              <w:t>Tipos de datos</w:t>
+            </w:r>
+            <w:r>
+              <w:rPr>
+                <w:webHidden/>
+              </w:rPr>
+              <w:tab/>
+            </w:r>
+            <w:r>
+              <w:rPr>
+                <w:webHidden/>
+              </w:rPr>
+              <w:fldChar w:fldCharType="begin"/>
+            </w:r>
+            <w:r>
+              <w:rPr>
+                <w:webHidden/>
+              </w:rPr>
+              <w:instrText xml:space="preserve"> PAGEREF _Toc31965429 \h </w:instrText>
+            </w:r>
+            <w:r>
+              <w:rPr>
+                <w:webHidden/>
+              </w:rPr>
+            </w:r>
+            <w:r>
+              <w:rPr>
+                <w:webHidden/>
+              </w:rPr>
+              <w:fldChar w:fldCharType="separate"/>
+            </w:r>
+            <w:r>
+              <w:rPr>
+                <w:webHidden/>
+              </w:rPr>
+              <w:t>4</w:t>
+            </w:r>
+            <w:r>
+              <w:rPr>
+                <w:webHidden/>
+              </w:rPr>
+              <w:fldChar w:fldCharType="end"/>
+            </w:r>
+          </w:hyperlink>
+        </w:p>
+        <w:p>
+          <w:pPr>
+            <w:pStyle w:val="TDC2"/>
+            <w:tabs>
+              <w:tab w:val="right" w:leader="dot" w:pos="8828"/>
+            </w:tabs>
+            <w:rPr>
+              <w:rFonts w:asciiTheme="minorHAnsi" w:eastAsiaTheme="minorEastAsia" w:hAnsiTheme="minorHAnsi"/>
+              <w:noProof/>
+              <w:sz w:val="22"/>
+              <w:lang w:eastAsia="es-MX"/>
+            </w:rPr>
+          </w:pPr>
+          <w:hyperlink w:anchor="_Toc31965430" w:history="1">
+            <w:r>
+              <w:rPr>
+                <w:rStyle w:val="Hipervnculo"/>
+                <w:noProof/>
+              </w:rPr>
+              <w:t>Boolean</w:t>
+            </w:r>
+            <w:r>
+              <w:rPr>
+                <w:noProof/>
+                <w:webHidden/>
+              </w:rPr>
+              <w:tab/>
+            </w:r>
+            <w:r>
+              <w:rPr>
+                <w:noProof/>
+                <w:webHidden/>
+              </w:rPr>
+              <w:fldChar w:fldCharType="begin"/>
+            </w:r>
+            <w:r>
+              <w:rPr>
+                <w:noProof/>
+                <w:webHidden/>
+              </w:rPr>
+              <w:instrText xml:space="preserve"> PAGEREF _Toc31965430 \h </w:instrText>
+            </w:r>
+            <w:r>
+              <w:rPr>
+                <w:noProof/>
+                <w:webHidden/>
+              </w:rPr>
+            </w:r>
+            <w:r>
+              <w:rPr>
+                <w:noProof/>
+                <w:webHidden/>
+              </w:rPr>
+              <w:fldChar w:fldCharType="separate"/>
+            </w:r>
+            <w:r>
+              <w:rPr>
+                <w:noProof/>
+                <w:webHidden/>
+              </w:rPr>
+              <w:t>4</w:t>
+            </w:r>
+            <w:r>
+              <w:rPr>
+                <w:noProof/>
+                <w:webHidden/>
+              </w:rPr>
+              <w:fldChar w:fldCharType="end"/>
+            </w:r>
+          </w:hyperlink>
+        </w:p>
+        <w:p>
+          <w:pPr>
+            <w:pStyle w:val="TDC2"/>
+            <w:tabs>
+              <w:tab w:val="right" w:leader="dot" w:pos="8828"/>
+            </w:tabs>
+            <w:rPr>
+              <w:rFonts w:asciiTheme="minorHAnsi" w:eastAsiaTheme="minorEastAsia" w:hAnsiTheme="minorHAnsi"/>
+              <w:noProof/>
+              <w:sz w:val="22"/>
+              <w:lang w:eastAsia="es-MX"/>
+            </w:rPr>
+          </w:pPr>
+          <w:hyperlink w:anchor="_Toc31965431" w:history="1">
+            <w:r>
+              <w:rPr>
+                <w:rStyle w:val="Hipervnculo"/>
+                <w:noProof/>
+              </w:rPr>
+              <w:t>Number</w:t>
+            </w:r>
+            <w:r>
+              <w:rPr>
+                <w:noProof/>
+                <w:webHidden/>
+              </w:rPr>
+              <w:tab/>
+            </w:r>
+            <w:r>
+              <w:rPr>
+                <w:noProof/>
+                <w:webHidden/>
+              </w:rPr>
+              <w:fldChar w:fldCharType="begin"/>
+            </w:r>
+            <w:r>
+              <w:rPr>
+                <w:noProof/>
+                <w:webHidden/>
+              </w:rPr>
+              <w:instrText xml:space="preserve"> PAGEREF _Toc31965431 \h </w:instrText>
+            </w:r>
+            <w:r>
+              <w:rPr>
+                <w:noProof/>
+                <w:webHidden/>
+              </w:rPr>
+            </w:r>
+            <w:r>
+              <w:rPr>
+                <w:noProof/>
+                <w:webHidden/>
+              </w:rPr>
+              <w:fldChar w:fldCharType="separate"/>
+            </w:r>
+            <w:r>
+              <w:rPr>
+                <w:noProof/>
+                <w:webHidden/>
+              </w:rPr>
+              <w:t>4</w:t>
+            </w:r>
+            <w:r>
+              <w:rPr>
+                <w:noProof/>
+                <w:webHidden/>
+              </w:rPr>
+              <w:fldChar w:fldCharType="end"/>
+            </w:r>
+          </w:hyperlink>
+        </w:p>
+        <w:p>
+          <w:pPr>
+            <w:pStyle w:val="TDC2"/>
+            <w:tabs>
+              <w:tab w:val="right" w:leader="dot" w:pos="8828"/>
+            </w:tabs>
+            <w:rPr>
+              <w:rFonts w:asciiTheme="minorHAnsi" w:eastAsiaTheme="minorEastAsia" w:hAnsiTheme="minorHAnsi"/>
+              <w:noProof/>
+              <w:sz w:val="22"/>
+              <w:lang w:eastAsia="es-MX"/>
+            </w:rPr>
+          </w:pPr>
+          <w:hyperlink w:anchor="_Toc31965432" w:history="1">
+            <w:r>
+              <w:rPr>
+                <w:rStyle w:val="Hipervnculo"/>
+                <w:noProof/>
+              </w:rPr>
+              <w:t>String</w:t>
+            </w:r>
+            <w:r>
+              <w:rPr>
+                <w:noProof/>
+                <w:webHidden/>
+              </w:rPr>
+              <w:tab/>
+            </w:r>
+            <w:r>
+              <w:rPr>
+                <w:noProof/>
+                <w:webHidden/>
+              </w:rPr>
+              <w:fldChar w:fldCharType="begin"/>
+            </w:r>
+            <w:r>
+              <w:rPr>
+                <w:noProof/>
+                <w:webHidden/>
+              </w:rPr>
+              <w:instrText xml:space="preserve"> PAGEREF _Toc31965432 \h </w:instrText>
+            </w:r>
+            <w:r>
+              <w:rPr>
+                <w:noProof/>
+                <w:webHidden/>
+              </w:rPr>
+            </w:r>
+            <w:r>
+              <w:rPr>
+                <w:noProof/>
+                <w:webHidden/>
+              </w:rPr>
+              <w:fldChar w:fldCharType="separate"/>
+            </w:r>
+            <w:r>
+              <w:rPr>
+                <w:noProof/>
+                <w:webHidden/>
+              </w:rPr>
+              <w:t>4</w:t>
+            </w:r>
+            <w:r>
+              <w:rPr>
+                <w:noProof/>
+                <w:webHidden/>
+              </w:rPr>
+              <w:fldChar w:fldCharType="end"/>
+            </w:r>
+          </w:hyperlink>
+        </w:p>
+        <w:p>
+          <w:pPr>
+            <w:pStyle w:val="TDC2"/>
+            <w:tabs>
+              <w:tab w:val="right" w:leader="dot" w:pos="8828"/>
+            </w:tabs>
+            <w:rPr>
+              <w:rFonts w:asciiTheme="minorHAnsi" w:eastAsiaTheme="minorEastAsia" w:hAnsiTheme="minorHAnsi"/>
+              <w:noProof/>
+              <w:sz w:val="22"/>
+              <w:lang w:eastAsia="es-MX"/>
+            </w:rPr>
+          </w:pPr>
+          <w:hyperlink w:anchor="_Toc31965433" w:history="1">
+            <w:r>
+              <w:rPr>
+                <w:rStyle w:val="Hipervnculo"/>
+                <w:noProof/>
+              </w:rPr>
+              <w:t>List</w:t>
+            </w:r>
+            <w:r>
+              <w:rPr>
+                <w:noProof/>
+                <w:webHidden/>
+              </w:rPr>
+              <w:tab/>
+            </w:r>
+            <w:r>
+              <w:rPr>
+                <w:noProof/>
+                <w:webHidden/>
+              </w:rPr>
+              <w:fldChar w:fldCharType="begin"/>
+            </w:r>
+            <w:r>
+              <w:rPr>
+                <w:noProof/>
+                <w:webHidden/>
+              </w:rPr>
+              <w:instrText xml:space="preserve"> PAGEREF _Toc31965433 \h </w:instrText>
+            </w:r>
+            <w:r>
+              <w:rPr>
+                <w:noProof/>
+                <w:webHidden/>
+              </w:rPr>
+            </w:r>
+            <w:r>
+              <w:rPr>
+                <w:noProof/>
+                <w:webHidden/>
+              </w:rPr>
+              <w:fldChar w:fldCharType="separate"/>
+            </w:r>
+            <w:r>
+              <w:rPr>
+                <w:noProof/>
+                <w:webHidden/>
+              </w:rPr>
+              <w:t>4</w:t>
+            </w:r>
+            <w:r>
+              <w:rPr>
+                <w:noProof/>
+                <w:webHidden/>
+              </w:rPr>
+              <w:fldChar w:fldCharType="end"/>
+            </w:r>
+          </w:hyperlink>
+        </w:p>
+        <w:p>
+          <w:pPr>
+            <w:pStyle w:val="TDC2"/>
+            <w:tabs>
+              <w:tab w:val="right" w:leader="dot" w:pos="8828"/>
+            </w:tabs>
+            <w:rPr>
+              <w:rFonts w:asciiTheme="minorHAnsi" w:eastAsiaTheme="minorEastAsia" w:hAnsiTheme="minorHAnsi"/>
+              <w:noProof/>
+              <w:sz w:val="22"/>
+              <w:lang w:eastAsia="es-MX"/>
+            </w:rPr>
+          </w:pPr>
+          <w:hyperlink w:anchor="_Toc31965434" w:history="1">
+            <w:r>
+              <w:rPr>
+                <w:rStyle w:val="Hipervnculo"/>
+                <w:noProof/>
+              </w:rPr>
+              <w:t>Tupla</w:t>
+            </w:r>
+            <w:r>
+              <w:rPr>
+                <w:noProof/>
+                <w:webHidden/>
+              </w:rPr>
+              <w:tab/>
+            </w:r>
+            <w:r>
+              <w:rPr>
+                <w:noProof/>
+                <w:webHidden/>
+              </w:rPr>
+              <w:fldChar w:fldCharType="begin"/>
+            </w:r>
+            <w:r>
+              <w:rPr>
+                <w:noProof/>
+                <w:webHidden/>
+              </w:rPr>
+              <w:instrText xml:space="preserve"> PAGEREF _Toc31965434 \h </w:instrText>
+            </w:r>
+            <w:r>
+              <w:rPr>
+                <w:noProof/>
+                <w:webHidden/>
+              </w:rPr>
+            </w:r>
+            <w:r>
+              <w:rPr>
+                <w:noProof/>
+                <w:webHidden/>
+              </w:rPr>
+              <w:fldChar w:fldCharType="separate"/>
+            </w:r>
+            <w:r>
+              <w:rPr>
+                <w:noProof/>
+                <w:webHidden/>
+              </w:rPr>
+              <w:t>4</w:t>
+            </w:r>
+            <w:r>
+              <w:rPr>
+                <w:noProof/>
+                <w:webHidden/>
+              </w:rPr>
+              <w:fldChar w:fldCharType="end"/>
+            </w:r>
+          </w:hyperlink>
+        </w:p>
+        <w:p>
+          <w:pPr>
+            <w:pStyle w:val="TDC2"/>
+            <w:tabs>
+              <w:tab w:val="right" w:leader="dot" w:pos="8828"/>
+            </w:tabs>
+            <w:rPr>
+              <w:rFonts w:asciiTheme="minorHAnsi" w:eastAsiaTheme="minorEastAsia" w:hAnsiTheme="minorHAnsi"/>
+              <w:noProof/>
+              <w:sz w:val="22"/>
+              <w:lang w:eastAsia="es-MX"/>
+            </w:rPr>
+          </w:pPr>
+          <w:hyperlink w:anchor="_Toc31965435" w:history="1">
+            <w:r>
+              <w:rPr>
+                <w:rStyle w:val="Hipervnculo"/>
+                <w:noProof/>
+              </w:rPr>
+              <w:t>Enum</w:t>
+            </w:r>
+            <w:r>
+              <w:rPr>
+                <w:noProof/>
+                <w:webHidden/>
+              </w:rPr>
+              <w:tab/>
+            </w:r>
+            <w:r>
+              <w:rPr>
+                <w:noProof/>
+                <w:webHidden/>
+              </w:rPr>
+              <w:fldChar w:fldCharType="begin"/>
+            </w:r>
+            <w:r>
+              <w:rPr>
+                <w:noProof/>
+                <w:webHidden/>
+              </w:rPr>
+              <w:instrText xml:space="preserve"> PAGEREF _Toc31965435 \h </w:instrText>
+            </w:r>
+            <w:r>
+              <w:rPr>
+                <w:noProof/>
+                <w:webHidden/>
+              </w:rPr>
+            </w:r>
+            <w:r>
+              <w:rPr>
+                <w:noProof/>
+                <w:webHidden/>
+              </w:rPr>
+              <w:fldChar w:fldCharType="separate"/>
+            </w:r>
+            <w:r>
+              <w:rPr>
+                <w:noProof/>
+                <w:webHidden/>
+              </w:rPr>
+              <w:t>5</w:t>
+            </w:r>
+            <w:r>
+              <w:rPr>
+                <w:noProof/>
+                <w:webHidden/>
+              </w:rPr>
+              <w:fldChar w:fldCharType="end"/>
+            </w:r>
+          </w:hyperlink>
+        </w:p>
+        <w:p>
+          <w:pPr>
+            <w:pStyle w:val="TDC2"/>
+            <w:tabs>
+              <w:tab w:val="right" w:leader="dot" w:pos="8828"/>
+            </w:tabs>
+            <w:rPr>
+              <w:rFonts w:asciiTheme="minorHAnsi" w:eastAsiaTheme="minorEastAsia" w:hAnsiTheme="minorHAnsi"/>
+              <w:noProof/>
+              <w:sz w:val="22"/>
+              <w:lang w:eastAsia="es-MX"/>
+            </w:rPr>
+          </w:pPr>
+          <w:hyperlink w:anchor="_Toc31965436" w:history="1">
+            <w:r>
+              <w:rPr>
+                <w:rStyle w:val="Hipervnculo"/>
+                <w:noProof/>
+              </w:rPr>
+              <w:t>Any</w:t>
+            </w:r>
+            <w:r>
+              <w:rPr>
+                <w:noProof/>
+                <w:webHidden/>
+              </w:rPr>
+              <w:tab/>
+            </w:r>
+            <w:r>
+              <w:rPr>
+                <w:noProof/>
+                <w:webHidden/>
+              </w:rPr>
+              <w:fldChar w:fldCharType="begin"/>
+            </w:r>
+            <w:r>
+              <w:rPr>
+                <w:noProof/>
+                <w:webHidden/>
+              </w:rPr>
+              <w:instrText xml:space="preserve"> PAGEREF _Toc31965436 \h </w:instrText>
+            </w:r>
+            <w:r>
+              <w:rPr>
+                <w:noProof/>
+                <w:webHidden/>
+              </w:rPr>
+            </w:r>
+            <w:r>
+              <w:rPr>
+                <w:noProof/>
+                <w:webHidden/>
+              </w:rPr>
+              <w:fldChar w:fldCharType="separate"/>
+            </w:r>
+            <w:r>
+              <w:rPr>
+                <w:noProof/>
+                <w:webHidden/>
+              </w:rPr>
+              <w:t>5</w:t>
+            </w:r>
+            <w:r>
+              <w:rPr>
+                <w:noProof/>
+                <w:webHidden/>
+              </w:rPr>
+              <w:fldChar w:fldCharType="end"/>
+            </w:r>
+          </w:hyperlink>
+        </w:p>
+        <w:p>
+          <w:pPr>
+            <w:pStyle w:val="TDC2"/>
+            <w:tabs>
+              <w:tab w:val="right" w:leader="dot" w:pos="8828"/>
+            </w:tabs>
+            <w:rPr>
+              <w:rFonts w:asciiTheme="minorHAnsi" w:eastAsiaTheme="minorEastAsia" w:hAnsiTheme="minorHAnsi"/>
+              <w:noProof/>
+              <w:sz w:val="22"/>
+              <w:lang w:eastAsia="es-MX"/>
+            </w:rPr>
+          </w:pPr>
+          <w:hyperlink w:anchor="_Toc31965437" w:history="1">
+            <w:r>
+              <w:rPr>
+                <w:rStyle w:val="Hipervnculo"/>
+                <w:noProof/>
+              </w:rPr>
+              <w:t>Void</w:t>
+            </w:r>
+            <w:r>
+              <w:rPr>
+                <w:noProof/>
+                <w:webHidden/>
+              </w:rPr>
+              <w:tab/>
+            </w:r>
+            <w:r>
+              <w:rPr>
+                <w:noProof/>
+                <w:webHidden/>
+              </w:rPr>
+              <w:fldChar w:fldCharType="begin"/>
+            </w:r>
+            <w:r>
+              <w:rPr>
+                <w:noProof/>
+                <w:webHidden/>
+              </w:rPr>
+              <w:instrText xml:space="preserve"> PAGEREF _Toc31965437 \h </w:instrText>
+            </w:r>
+            <w:r>
+              <w:rPr>
+                <w:noProof/>
+                <w:webHidden/>
+              </w:rPr>
+            </w:r>
+            <w:r>
+              <w:rPr>
+                <w:noProof/>
+                <w:webHidden/>
+              </w:rPr>
+              <w:fldChar w:fldCharType="separate"/>
+            </w:r>
+            <w:r>
+              <w:rPr>
+                <w:noProof/>
+                <w:webHidden/>
+              </w:rPr>
+              <w:t>5</w:t>
+            </w:r>
+            <w:r>
+              <w:rPr>
+                <w:noProof/>
+                <w:webHidden/>
+              </w:rPr>
+              <w:fldChar w:fldCharType="end"/>
+            </w:r>
+          </w:hyperlink>
+        </w:p>
+        <w:p>
+          <w:pPr>
+            <w:pStyle w:val="TDC2"/>
+            <w:tabs>
+              <w:tab w:val="right" w:leader="dot" w:pos="8828"/>
+            </w:tabs>
+            <w:rPr>
+              <w:rFonts w:asciiTheme="minorHAnsi" w:eastAsiaTheme="minorEastAsia" w:hAnsiTheme="minorHAnsi"/>
+              <w:noProof/>
+              <w:sz w:val="22"/>
+              <w:lang w:eastAsia="es-MX"/>
+            </w:rPr>
+          </w:pPr>
+          <w:hyperlink w:anchor="_Toc31965438" w:history="1">
+            <w:r>
+              <w:rPr>
+                <w:rStyle w:val="Hipervnculo"/>
+                <w:noProof/>
+              </w:rPr>
+              <w:t>Undefined y Null</w:t>
+            </w:r>
+            <w:r>
+              <w:rPr>
+                <w:noProof/>
+                <w:webHidden/>
+              </w:rPr>
+              <w:tab/>
+            </w:r>
+            <w:r>
+              <w:rPr>
+                <w:noProof/>
+                <w:webHidden/>
+              </w:rPr>
+              <w:fldChar w:fldCharType="begin"/>
+            </w:r>
+            <w:r>
+              <w:rPr>
+                <w:noProof/>
+                <w:webHidden/>
+              </w:rPr>
+              <w:instrText xml:space="preserve"> PAGEREF _Toc31965438 \h </w:instrText>
+            </w:r>
+            <w:r>
+              <w:rPr>
+                <w:noProof/>
+                <w:webHidden/>
+              </w:rPr>
+            </w:r>
+            <w:r>
+              <w:rPr>
+                <w:noProof/>
+                <w:webHidden/>
+              </w:rPr>
+              <w:fldChar w:fldCharType="separate"/>
+            </w:r>
+            <w:r>
+              <w:rPr>
+                <w:noProof/>
+                <w:webHidden/>
+              </w:rPr>
+              <w:t>5</w:t>
+            </w:r>
+            <w:r>
+              <w:rPr>
+                <w:noProof/>
+                <w:webHidden/>
+              </w:rPr>
+              <w:fldChar w:fldCharType="end"/>
+            </w:r>
+          </w:hyperlink>
+        </w:p>
+        <w:p>
+          <w:pPr>
+            <w:pStyle w:val="TDC2"/>
+            <w:tabs>
+              <w:tab w:val="right" w:leader="dot" w:pos="8828"/>
+            </w:tabs>
+            <w:rPr>
+              <w:rFonts w:asciiTheme="minorHAnsi" w:eastAsiaTheme="minorEastAsia" w:hAnsiTheme="minorHAnsi"/>
+              <w:noProof/>
+              <w:sz w:val="22"/>
+              <w:lang w:eastAsia="es-MX"/>
+            </w:rPr>
+          </w:pPr>
+          <w:hyperlink w:anchor="_Toc31965439" w:history="1">
+            <w:r>
+              <w:rPr>
+                <w:rStyle w:val="Hipervnculo"/>
+                <w:noProof/>
+              </w:rPr>
+              <w:t>Object</w:t>
+            </w:r>
+            <w:r>
+              <w:rPr>
+                <w:noProof/>
+                <w:webHidden/>
+              </w:rPr>
+              <w:tab/>
+            </w:r>
+            <w:r>
+              <w:rPr>
+                <w:noProof/>
+                <w:webHidden/>
+              </w:rPr>
+              <w:fldChar w:fldCharType="begin"/>
+            </w:r>
+            <w:r>
+              <w:rPr>
+                <w:noProof/>
+                <w:webHidden/>
+              </w:rPr>
+              <w:instrText xml:space="preserve"> PAGEREF _Toc31965439 \h </w:instrText>
+            </w:r>
+            <w:r>
+              <w:rPr>
+                <w:noProof/>
+                <w:webHidden/>
+              </w:rPr>
+            </w:r>
+            <w:r>
+              <w:rPr>
+                <w:noProof/>
+                <w:webHidden/>
+              </w:rPr>
+              <w:fldChar w:fldCharType="separate"/>
+            </w:r>
+            <w:r>
+              <w:rPr>
+                <w:noProof/>
+                <w:webHidden/>
+              </w:rPr>
+              <w:t>5</w:t>
+            </w:r>
+            <w:r>
+              <w:rPr>
+                <w:noProof/>
+                <w:webHidden/>
+              </w:rPr>
+              <w:fldChar w:fldCharType="end"/>
+            </w:r>
+          </w:hyperlink>
+        </w:p>
+        <w:p>
+          <w:pPr>
+            <w:pStyle w:val="TDC2"/>
+            <w:tabs>
+              <w:tab w:val="right" w:leader="dot" w:pos="8828"/>
+            </w:tabs>
+            <w:rPr>
+              <w:rFonts w:asciiTheme="minorHAnsi" w:eastAsiaTheme="minorEastAsia" w:hAnsiTheme="minorHAnsi"/>
+              <w:noProof/>
+              <w:sz w:val="22"/>
+              <w:lang w:eastAsia="es-MX"/>
+            </w:rPr>
+          </w:pPr>
+          <w:hyperlink w:anchor="_Toc31965440" w:history="1">
+            <w:r>
+              <w:rPr>
+                <w:rStyle w:val="Hipervnculo"/>
+                <w:noProof/>
+              </w:rPr>
+              <w:t>Union</w:t>
+            </w:r>
+            <w:r>
+              <w:rPr>
+                <w:noProof/>
+                <w:webHidden/>
+              </w:rPr>
+              <w:tab/>
+            </w:r>
+            <w:r>
+              <w:rPr>
+                <w:noProof/>
+                <w:webHidden/>
+              </w:rPr>
+              <w:fldChar w:fldCharType="begin"/>
+            </w:r>
+            <w:r>
+              <w:rPr>
+                <w:noProof/>
+                <w:webHidden/>
+              </w:rPr>
+              <w:instrText xml:space="preserve"> PAGEREF _Toc31965440 \h </w:instrText>
+            </w:r>
+            <w:r>
+              <w:rPr>
+                <w:noProof/>
+                <w:webHidden/>
+              </w:rPr>
+            </w:r>
+            <w:r>
+              <w:rPr>
+                <w:noProof/>
+                <w:webHidden/>
+              </w:rPr>
+              <w:fldChar w:fldCharType="separate"/>
+            </w:r>
+            <w:r>
+              <w:rPr>
+                <w:noProof/>
+                <w:webHidden/>
+              </w:rPr>
+              <w:t>5</w:t>
+            </w:r>
+            <w:r>
+              <w:rPr>
+                <w:noProof/>
+                <w:webHidden/>
+              </w:rPr>
+              <w:fldChar w:fldCharType="end"/>
+            </w:r>
+          </w:hyperlink>
+        </w:p>
+        <w:p>
+          <w:pPr>
+            <w:pStyle w:val="TDC1"/>
+            <w:rPr>
+              <w:rFonts w:asciiTheme="minorHAnsi" w:eastAsiaTheme="minorEastAsia" w:hAnsiTheme="minorHAnsi"/>
+              <w:sz w:val="22"/>
+              <w:lang w:eastAsia="es-MX"/>
+            </w:rPr>
+          </w:pPr>
+          <w:hyperlink w:anchor="_Toc31965441" w:history="1">
+            <w:r>
+              <w:rPr>
+                <w:rStyle w:val="Hipervnculo"/>
+              </w:rPr>
+              <w:t>Funciones</w:t>
+            </w:r>
+            <w:r>
+              <w:rPr>
+                <w:webHidden/>
+              </w:rPr>
+              <w:tab/>
+            </w:r>
+            <w:r>
+              <w:rPr>
+                <w:webHidden/>
+              </w:rPr>
+              <w:fldChar w:fldCharType="begin"/>
+            </w:r>
+            <w:r>
+              <w:rPr>
+                <w:webHidden/>
+              </w:rPr>
+              <w:instrText xml:space="preserve"> PAGEREF _Toc31965441 \h </w:instrText>
+            </w:r>
+            <w:r>
+              <w:rPr>
+                <w:webHidden/>
+              </w:rPr>
+            </w:r>
+            <w:r>
+              <w:rPr>
+                <w:webHidden/>
+              </w:rPr>
+              <w:fldChar w:fldCharType="separate"/>
+            </w:r>
+            <w:r>
+              <w:rPr>
+                <w:webHidden/>
+              </w:rPr>
+              <w:t>6</w:t>
+            </w:r>
+            <w:r>
+              <w:rPr>
+                <w:webHidden/>
+              </w:rPr>
+              <w:fldChar w:fldCharType="end"/>
+            </w:r>
+          </w:hyperlink>
+        </w:p>
+        <w:p>
+          <w:pPr>
+            <w:pStyle w:val="TDC2"/>
+            <w:tabs>
+              <w:tab w:val="right" w:leader="dot" w:pos="8828"/>
+            </w:tabs>
+            <w:rPr>
+              <w:rFonts w:asciiTheme="minorHAnsi" w:eastAsiaTheme="minorEastAsia" w:hAnsiTheme="minorHAnsi"/>
+              <w:noProof/>
+              <w:sz w:val="22"/>
+              <w:lang w:eastAsia="es-MX"/>
+            </w:rPr>
+          </w:pPr>
+          <w:hyperlink w:anchor="_Toc31965442" w:history="1">
+            <w:r>
+              <w:rPr>
+                <w:rStyle w:val="Hipervnculo"/>
+                <w:noProof/>
+              </w:rPr>
+              <w:t>Tipos de dato en funciones</w:t>
+            </w:r>
+            <w:r>
+              <w:rPr>
+                <w:noProof/>
+                <w:webHidden/>
+              </w:rPr>
+              <w:tab/>
+            </w:r>
+            <w:r>
+              <w:rPr>
+                <w:noProof/>
+                <w:webHidden/>
+              </w:rPr>
+              <w:fldChar w:fldCharType="begin"/>
+            </w:r>
+            <w:r>
+              <w:rPr>
+                <w:noProof/>
+                <w:webHidden/>
+              </w:rPr>
+              <w:instrText xml:space="preserve"> PAGEREF _Toc31965442 \h </w:instrText>
+            </w:r>
+            <w:r>
+              <w:rPr>
+                <w:noProof/>
+                <w:webHidden/>
+              </w:rPr>
+            </w:r>
+            <w:r>
+              <w:rPr>
+                <w:noProof/>
+                <w:webHidden/>
+              </w:rPr>
+              <w:fldChar w:fldCharType="separate"/>
+            </w:r>
+            <w:r>
+              <w:rPr>
+                <w:noProof/>
+                <w:webHidden/>
+              </w:rPr>
+              <w:t>6</w:t>
+            </w:r>
+            <w:r>
+              <w:rPr>
+                <w:noProof/>
+                <w:webHidden/>
+              </w:rPr>
+              <w:fldChar w:fldCharType="end"/>
+            </w:r>
+          </w:hyperlink>
+        </w:p>
+        <w:p>
+          <w:pPr>
+            <w:pStyle w:val="TDC2"/>
+            <w:tabs>
+              <w:tab w:val="right" w:leader="dot" w:pos="8828"/>
+            </w:tabs>
+            <w:rPr>
+              <w:rFonts w:asciiTheme="minorHAnsi" w:eastAsiaTheme="minorEastAsia" w:hAnsiTheme="minorHAnsi"/>
+              <w:noProof/>
+              <w:sz w:val="22"/>
+              <w:lang w:eastAsia="es-MX"/>
+            </w:rPr>
+          </w:pPr>
+          <w:hyperlink w:anchor="_Toc31965443" w:history="1">
+            <w:r>
+              <w:rPr>
+                <w:rStyle w:val="Hipervnculo"/>
+                <w:noProof/>
+              </w:rPr>
+              <w:t>Parámetros opcionales</w:t>
+            </w:r>
+            <w:r>
+              <w:rPr>
+                <w:noProof/>
+                <w:webHidden/>
+              </w:rPr>
+              <w:tab/>
+            </w:r>
+            <w:r>
+              <w:rPr>
+                <w:noProof/>
+                <w:webHidden/>
+              </w:rPr>
+              <w:fldChar w:fldCharType="begin"/>
+            </w:r>
+            <w:r>
+              <w:rPr>
+                <w:noProof/>
+                <w:webHidden/>
+              </w:rPr>
+              <w:instrText xml:space="preserve"> PAGEREF _Toc31965443 \h </w:instrText>
+            </w:r>
+            <w:r>
+              <w:rPr>
+                <w:noProof/>
+                <w:webHidden/>
+              </w:rPr>
+            </w:r>
+            <w:r>
+              <w:rPr>
+                <w:noProof/>
+                <w:webHidden/>
+              </w:rPr>
+              <w:fldChar w:fldCharType="separate"/>
+            </w:r>
+            <w:r>
+              <w:rPr>
+                <w:noProof/>
+                <w:webHidden/>
+              </w:rPr>
+              <w:t>6</w:t>
+            </w:r>
+            <w:r>
+              <w:rPr>
+                <w:noProof/>
+                <w:webHidden/>
+              </w:rPr>
+              <w:fldChar w:fldCharType="end"/>
+            </w:r>
+          </w:hyperlink>
+        </w:p>
+        <w:p>
+          <w:pPr>
+            <w:pStyle w:val="TDC1"/>
+            <w:rPr>
+              <w:rFonts w:asciiTheme="minorHAnsi" w:eastAsiaTheme="minorEastAsia" w:hAnsiTheme="minorHAnsi"/>
+              <w:sz w:val="22"/>
+              <w:lang w:eastAsia="es-MX"/>
+            </w:rPr>
+          </w:pPr>
+          <w:hyperlink w:anchor="_Toc31965444" w:history="1">
+            <w:r>
+              <w:rPr>
+                <w:rStyle w:val="Hipervnculo"/>
+              </w:rPr>
+              <w:t>Clases</w:t>
+            </w:r>
+            <w:r>
+              <w:rPr>
+                <w:webHidden/>
+              </w:rPr>
+              <w:tab/>
+            </w:r>
+            <w:r>
+              <w:rPr>
+                <w:webHidden/>
+              </w:rPr>
+              <w:fldChar w:fldCharType="begin"/>
+            </w:r>
+            <w:r>
+              <w:rPr>
+                <w:webHidden/>
+              </w:rPr>
+              <w:instrText xml:space="preserve"> PAGEREF _Toc31965444 \h </w:instrText>
+            </w:r>
+            <w:r>
+              <w:rPr>
+                <w:webHidden/>
+              </w:rPr>
+            </w:r>
+            <w:r>
+              <w:rPr>
+                <w:webHidden/>
+              </w:rPr>
+              <w:fldChar w:fldCharType="separate"/>
+            </w:r>
+            <w:r>
+              <w:rPr>
+                <w:webHidden/>
+              </w:rPr>
+              <w:t>7</w:t>
+            </w:r>
+            <w:r>
+              <w:rPr>
+                <w:webHidden/>
+              </w:rPr>
+              <w:fldChar w:fldCharType="end"/>
+            </w:r>
+          </w:hyperlink>
+        </w:p>
+        <w:p>
+          <w:pPr>
+            <w:pStyle w:val="TDC2"/>
+            <w:tabs>
+              <w:tab w:val="right" w:leader="dot" w:pos="8828"/>
+            </w:tabs>
+            <w:rPr>
+              <w:rFonts w:asciiTheme="minorHAnsi" w:eastAsiaTheme="minorEastAsia" w:hAnsiTheme="minorHAnsi"/>
+              <w:noProof/>
+              <w:sz w:val="22"/>
+              <w:lang w:eastAsia="es-MX"/>
+            </w:rPr>
+          </w:pPr>
+          <w:hyperlink w:anchor="_Toc31965445" w:history="1">
+            <w:r>
+              <w:rPr>
+                <w:rStyle w:val="Hipervnculo"/>
+                <w:noProof/>
+              </w:rPr>
+              <w:t>Miembros privados</w:t>
+            </w:r>
+            <w:r>
+              <w:rPr>
+                <w:noProof/>
+                <w:webHidden/>
+              </w:rPr>
+              <w:tab/>
+            </w:r>
+            <w:r>
+              <w:rPr>
+                <w:noProof/>
+                <w:webHidden/>
+              </w:rPr>
+              <w:fldChar w:fldCharType="begin"/>
+            </w:r>
+            <w:r>
+              <w:rPr>
+                <w:noProof/>
+                <w:webHidden/>
+              </w:rPr>
+              <w:instrText xml:space="preserve"> PAGEREF _Toc31965445 \h </w:instrText>
+            </w:r>
+            <w:r>
+              <w:rPr>
+                <w:noProof/>
+                <w:webHidden/>
+              </w:rPr>
+            </w:r>
+            <w:r>
+              <w:rPr>
+                <w:noProof/>
+                <w:webHidden/>
+              </w:rPr>
+              <w:fldChar w:fldCharType="separate"/>
+            </w:r>
+            <w:r>
+              <w:rPr>
+                <w:noProof/>
+                <w:webHidden/>
+              </w:rPr>
+              <w:t>7</w:t>
+            </w:r>
+            <w:r>
+              <w:rPr>
+                <w:noProof/>
+                <w:webHidden/>
+              </w:rPr>
+              <w:fldChar w:fldCharType="end"/>
+            </w:r>
+          </w:hyperlink>
+        </w:p>
+        <w:p>
+          <w:pPr>
+            <w:pStyle w:val="TDC2"/>
+            <w:tabs>
+              <w:tab w:val="right" w:leader="dot" w:pos="8828"/>
+            </w:tabs>
+            <w:rPr>
+              <w:rFonts w:asciiTheme="minorHAnsi" w:eastAsiaTheme="minorEastAsia" w:hAnsiTheme="minorHAnsi"/>
+              <w:noProof/>
+              <w:sz w:val="22"/>
+              <w:lang w:eastAsia="es-MX"/>
+            </w:rPr>
+          </w:pPr>
+          <w:hyperlink w:anchor="_Toc31965446" w:history="1">
+            <w:r>
+              <w:rPr>
+                <w:rStyle w:val="Hipervnculo"/>
+                <w:noProof/>
+              </w:rPr>
+              <w:t>Miembros protegidos</w:t>
+            </w:r>
+            <w:r>
+              <w:rPr>
+                <w:noProof/>
+                <w:webHidden/>
+              </w:rPr>
+              <w:tab/>
+            </w:r>
+            <w:r>
+              <w:rPr>
+                <w:noProof/>
+                <w:webHidden/>
+              </w:rPr>
+              <w:fldChar w:fldCharType="begin"/>
+            </w:r>
+            <w:r>
+              <w:rPr>
+                <w:noProof/>
+                <w:webHidden/>
+              </w:rPr>
+              <w:instrText xml:space="preserve"> PAGEREF _Toc31965446 \h </w:instrText>
+            </w:r>
+            <w:r>
+              <w:rPr>
+                <w:noProof/>
+                <w:webHidden/>
+              </w:rPr>
+            </w:r>
+            <w:r>
+              <w:rPr>
+                <w:noProof/>
+                <w:webHidden/>
+              </w:rPr>
+              <w:fldChar w:fldCharType="separate"/>
+            </w:r>
+            <w:r>
+              <w:rPr>
+                <w:noProof/>
+                <w:webHidden/>
+              </w:rPr>
+              <w:t>7</w:t>
+            </w:r>
+            <w:r>
+              <w:rPr>
+                <w:noProof/>
+                <w:webHidden/>
+              </w:rPr>
+              <w:fldChar w:fldCharType="end"/>
+            </w:r>
+          </w:hyperlink>
+        </w:p>
+        <w:p>
+          <w:pPr>
+            <w:pStyle w:val="TDC2"/>
+            <w:tabs>
+              <w:tab w:val="right" w:leader="dot" w:pos="8828"/>
+            </w:tabs>
+            <w:rPr>
+              <w:rFonts w:asciiTheme="minorHAnsi" w:eastAsiaTheme="minorEastAsia" w:hAnsiTheme="minorHAnsi"/>
+              <w:noProof/>
+              <w:sz w:val="22"/>
+              <w:lang w:eastAsia="es-MX"/>
+            </w:rPr>
+          </w:pPr>
+          <w:hyperlink w:anchor="_Toc31965447" w:history="1">
+            <w:r>
+              <w:rPr>
+                <w:rStyle w:val="Hipervnculo"/>
+                <w:noProof/>
+              </w:rPr>
+              <w:t>Miembros de solo lectura</w:t>
+            </w:r>
+            <w:r>
+              <w:rPr>
+                <w:noProof/>
+                <w:webHidden/>
+              </w:rPr>
+              <w:tab/>
+            </w:r>
+            <w:r>
+              <w:rPr>
+                <w:noProof/>
+                <w:webHidden/>
+              </w:rPr>
+              <w:fldChar w:fldCharType="begin"/>
+            </w:r>
+            <w:r>
+              <w:rPr>
+                <w:noProof/>
+                <w:webHidden/>
+              </w:rPr>
+              <w:instrText xml:space="preserve"> PAGEREF _Toc31965447 \h </w:instrText>
+            </w:r>
+            <w:r>
+              <w:rPr>
+                <w:noProof/>
+                <w:webHidden/>
+              </w:rPr>
+            </w:r>
+            <w:r>
+              <w:rPr>
+                <w:noProof/>
+                <w:webHidden/>
+              </w:rPr>
+              <w:fldChar w:fldCharType="separate"/>
+            </w:r>
+            <w:r>
+              <w:rPr>
+                <w:noProof/>
+                <w:webHidden/>
+              </w:rPr>
+              <w:t>7</w:t>
+            </w:r>
+            <w:r>
+              <w:rPr>
+                <w:noProof/>
+                <w:webHidden/>
+              </w:rPr>
+              <w:fldChar w:fldCharType="end"/>
+            </w:r>
+          </w:hyperlink>
+        </w:p>
+        <w:p>
+          <w:pPr>
+            <w:pStyle w:val="TDC2"/>
+            <w:tabs>
+              <w:tab w:val="right" w:leader="dot" w:pos="8828"/>
+            </w:tabs>
+            <w:rPr>
+              <w:rFonts w:asciiTheme="minorHAnsi" w:eastAsiaTheme="minorEastAsia" w:hAnsiTheme="minorHAnsi"/>
+              <w:noProof/>
+              <w:sz w:val="22"/>
+              <w:lang w:eastAsia="es-MX"/>
+            </w:rPr>
+          </w:pPr>
+          <w:hyperlink w:anchor="_Toc31965448" w:history="1">
+            <w:r>
+              <w:rPr>
+                <w:rStyle w:val="Hipervnculo"/>
+                <w:noProof/>
+              </w:rPr>
+              <w:t>Herencia</w:t>
+            </w:r>
+            <w:r>
+              <w:rPr>
+                <w:noProof/>
+                <w:webHidden/>
+              </w:rPr>
+              <w:tab/>
+            </w:r>
+            <w:r>
+              <w:rPr>
+                <w:noProof/>
+                <w:webHidden/>
+              </w:rPr>
+              <w:fldChar w:fldCharType="begin"/>
+            </w:r>
+            <w:r>
+              <w:rPr>
+                <w:noProof/>
+                <w:webHidden/>
+              </w:rPr>
+              <w:instrText xml:space="preserve"> PAGEREF _Toc31965448 \h </w:instrText>
+            </w:r>
+            <w:r>
+              <w:rPr>
+                <w:noProof/>
+                <w:webHidden/>
+              </w:rPr>
+            </w:r>
+            <w:r>
+              <w:rPr>
+                <w:noProof/>
+                <w:webHidden/>
+              </w:rPr>
+              <w:fldChar w:fldCharType="separate"/>
+            </w:r>
+            <w:r>
+              <w:rPr>
+                <w:noProof/>
+                <w:webHidden/>
+              </w:rPr>
+              <w:t>7</w:t>
+            </w:r>
+            <w:r>
+              <w:rPr>
+                <w:noProof/>
+                <w:webHidden/>
+              </w:rPr>
+              <w:fldChar w:fldCharType="end"/>
+            </w:r>
+          </w:hyperlink>
+        </w:p>
+        <w:p>
+          <w:pPr>
+            <w:pStyle w:val="TDC2"/>
+            <w:tabs>
+              <w:tab w:val="right" w:leader="dot" w:pos="8828"/>
+            </w:tabs>
+            <w:rPr>
+              <w:rFonts w:asciiTheme="minorHAnsi" w:eastAsiaTheme="minorEastAsia" w:hAnsiTheme="minorHAnsi"/>
+              <w:noProof/>
+              <w:sz w:val="22"/>
+              <w:lang w:eastAsia="es-MX"/>
+            </w:rPr>
+          </w:pPr>
+          <w:hyperlink w:anchor="_Toc31965449" w:history="1">
+            <w:r>
+              <w:rPr>
+                <w:rStyle w:val="Hipervnculo"/>
+                <w:noProof/>
+              </w:rPr>
+              <w:t>Get y Set</w:t>
+            </w:r>
+            <w:r>
+              <w:rPr>
+                <w:noProof/>
+                <w:webHidden/>
+              </w:rPr>
+              <w:tab/>
+            </w:r>
+            <w:r>
+              <w:rPr>
+                <w:noProof/>
+                <w:webHidden/>
+              </w:rPr>
+              <w:fldChar w:fldCharType="begin"/>
+            </w:r>
+            <w:r>
+              <w:rPr>
+                <w:noProof/>
+                <w:webHidden/>
+              </w:rPr>
+              <w:instrText xml:space="preserve"> PAGEREF _Toc31965449 \h </w:instrText>
+            </w:r>
+            <w:r>
+              <w:rPr>
+                <w:noProof/>
+                <w:webHidden/>
+              </w:rPr>
+            </w:r>
+            <w:r>
+              <w:rPr>
+                <w:noProof/>
+                <w:webHidden/>
+              </w:rPr>
+              <w:fldChar w:fldCharType="separate"/>
+            </w:r>
+            <w:r>
+              <w:rPr>
+                <w:noProof/>
+                <w:webHidden/>
+              </w:rPr>
+              <w:t>7</w:t>
+            </w:r>
+            <w:r>
+              <w:rPr>
+                <w:noProof/>
+                <w:webHidden/>
+              </w:rPr>
+              <w:fldChar w:fldCharType="end"/>
+            </w:r>
+          </w:hyperlink>
+        </w:p>
+        <w:p>
+          <w:pPr>
+            <w:pStyle w:val="TDC2"/>
+            <w:tabs>
+              <w:tab w:val="right" w:leader="dot" w:pos="8828"/>
+            </w:tabs>
+            <w:rPr>
+              <w:rFonts w:asciiTheme="minorHAnsi" w:eastAsiaTheme="minorEastAsia" w:hAnsiTheme="minorHAnsi"/>
+              <w:noProof/>
+              <w:sz w:val="22"/>
+              <w:lang w:eastAsia="es-MX"/>
+            </w:rPr>
+          </w:pPr>
+          <w:hyperlink w:anchor="_Toc31965450" w:history="1">
+            <w:r>
+              <w:rPr>
+                <w:rStyle w:val="Hipervnculo"/>
+                <w:noProof/>
+              </w:rPr>
+              <w:t>Static</w:t>
+            </w:r>
+            <w:r>
+              <w:rPr>
+                <w:noProof/>
+                <w:webHidden/>
+              </w:rPr>
+              <w:tab/>
+            </w:r>
+            <w:r>
+              <w:rPr>
+                <w:noProof/>
+                <w:webHidden/>
+              </w:rPr>
+              <w:fldChar w:fldCharType="begin"/>
+            </w:r>
+            <w:r>
+              <w:rPr>
+                <w:noProof/>
+                <w:webHidden/>
+              </w:rPr>
+              <w:instrText xml:space="preserve"> PAGEREF _Toc31965450 \h </w:instrText>
+            </w:r>
+            <w:r>
+              <w:rPr>
+                <w:noProof/>
+                <w:webHidden/>
+              </w:rPr>
+            </w:r>
+            <w:r>
+              <w:rPr>
+                <w:noProof/>
+                <w:webHidden/>
+              </w:rPr>
+              <w:fldChar w:fldCharType="separate"/>
+            </w:r>
+            <w:r>
+              <w:rPr>
+                <w:noProof/>
+                <w:webHidden/>
+              </w:rPr>
+              <w:t>8</w:t>
+            </w:r>
+            <w:r>
+              <w:rPr>
+                <w:noProof/>
+                <w:webHidden/>
+              </w:rPr>
+              <w:fldChar w:fldCharType="end"/>
+            </w:r>
+          </w:hyperlink>
+        </w:p>
+        <w:p>
+          <w:pPr>
+            <w:pStyle w:val="TDC2"/>
+            <w:tabs>
+              <w:tab w:val="right" w:leader="dot" w:pos="8828"/>
+            </w:tabs>
+            <w:rPr>
+              <w:rFonts w:asciiTheme="minorHAnsi" w:eastAsiaTheme="minorEastAsia" w:hAnsiTheme="minorHAnsi"/>
+              <w:noProof/>
+              <w:sz w:val="22"/>
+              <w:lang w:eastAsia="es-MX"/>
+            </w:rPr>
+          </w:pPr>
+          <w:hyperlink w:anchor="_Toc31965451" w:history="1">
+            <w:r>
+              <w:rPr>
+                <w:rStyle w:val="Hipervnculo"/>
+                <w:noProof/>
+              </w:rPr>
+              <w:t>Clases abstractas</w:t>
+            </w:r>
+            <w:r>
+              <w:rPr>
+                <w:noProof/>
+                <w:webHidden/>
+              </w:rPr>
+              <w:tab/>
+            </w:r>
+            <w:r>
+              <w:rPr>
+                <w:noProof/>
+                <w:webHidden/>
+              </w:rPr>
+              <w:fldChar w:fldCharType="begin"/>
+            </w:r>
+            <w:r>
+              <w:rPr>
+                <w:noProof/>
+                <w:webHidden/>
+              </w:rPr>
+              <w:instrText xml:space="preserve"> PAGEREF _Toc31965451 \h </w:instrText>
+            </w:r>
+            <w:r>
+              <w:rPr>
+                <w:noProof/>
+                <w:webHidden/>
+              </w:rPr>
+            </w:r>
+            <w:r>
+              <w:rPr>
+                <w:noProof/>
+                <w:webHidden/>
+              </w:rPr>
+              <w:fldChar w:fldCharType="separate"/>
+            </w:r>
+            <w:r>
+              <w:rPr>
+                <w:noProof/>
+                <w:webHidden/>
+              </w:rPr>
+              <w:t>8</w:t>
+            </w:r>
+            <w:r>
+              <w:rPr>
+                <w:noProof/>
+                <w:webHidden/>
+              </w:rPr>
+              <w:fldChar w:fldCharType="end"/>
+            </w:r>
+          </w:hyperlink>
+        </w:p>
+        <w:p>
+          <w:pPr>
+            <w:pStyle w:val="TDC1"/>
+            <w:rPr>
+              <w:rFonts w:asciiTheme="minorHAnsi" w:eastAsiaTheme="minorEastAsia" w:hAnsiTheme="minorHAnsi"/>
+              <w:sz w:val="22"/>
+              <w:lang w:eastAsia="es-MX"/>
+            </w:rPr>
+          </w:pPr>
+          <w:hyperlink w:anchor="_Toc31965452" w:history="1">
+            <w:r>
+              <w:rPr>
+                <w:rStyle w:val="Hipervnculo"/>
+              </w:rPr>
+              <w:t>Interfaces</w:t>
+            </w:r>
+            <w:r>
+              <w:rPr>
+                <w:webHidden/>
+              </w:rPr>
+              <w:tab/>
+            </w:r>
+            <w:r>
+              <w:rPr>
+                <w:webHidden/>
+              </w:rPr>
+              <w:fldChar w:fldCharType="begin"/>
+            </w:r>
+            <w:r>
+              <w:rPr>
+                <w:webHidden/>
+              </w:rPr>
+              <w:instrText xml:space="preserve"> PAGEREF _Toc31965452 \h </w:instrText>
+            </w:r>
+            <w:r>
+              <w:rPr>
+                <w:webHidden/>
+              </w:rPr>
+            </w:r>
+            <w:r>
+              <w:rPr>
+                <w:webHidden/>
+              </w:rPr>
+              <w:fldChar w:fldCharType="separate"/>
+            </w:r>
+            <w:r>
+              <w:rPr>
+                <w:webHidden/>
+              </w:rPr>
+              <w:t>9</w:t>
+            </w:r>
+            <w:r>
+              <w:rPr>
+                <w:webHidden/>
+              </w:rPr>
+              <w:fldChar w:fldCharType="end"/>
+            </w:r>
+          </w:hyperlink>
+        </w:p>
+        <w:p>
+          <w:pPr>
+            <w:pStyle w:val="TDC2"/>
+            <w:tabs>
+              <w:tab w:val="right" w:leader="dot" w:pos="8828"/>
+            </w:tabs>
+            <w:rPr>
+              <w:rFonts w:asciiTheme="minorHAnsi" w:eastAsiaTheme="minorEastAsia" w:hAnsiTheme="minorHAnsi"/>
+              <w:noProof/>
+              <w:sz w:val="22"/>
+              <w:lang w:eastAsia="es-MX"/>
+            </w:rPr>
+          </w:pPr>
+          <w:hyperlink w:anchor="_Toc31965453" w:history="1">
+            <w:r>
+              <w:rPr>
+                <w:rStyle w:val="Hipervnculo"/>
+                <w:noProof/>
+              </w:rPr>
+              <w:t>Implementación de interfaces</w:t>
+            </w:r>
+            <w:r>
+              <w:rPr>
+                <w:noProof/>
+                <w:webHidden/>
+              </w:rPr>
+              <w:tab/>
+            </w:r>
+            <w:r>
+              <w:rPr>
+                <w:noProof/>
+                <w:webHidden/>
+              </w:rPr>
+              <w:fldChar w:fldCharType="begin"/>
+            </w:r>
+            <w:r>
+              <w:rPr>
+                <w:noProof/>
+                <w:webHidden/>
+              </w:rPr>
+              <w:instrText xml:space="preserve"> PAGEREF _Toc31965453 \h </w:instrText>
+            </w:r>
+            <w:r>
+              <w:rPr>
+                <w:noProof/>
+                <w:webHidden/>
+              </w:rPr>
+            </w:r>
+            <w:r>
+              <w:rPr>
+                <w:noProof/>
+                <w:webHidden/>
+              </w:rPr>
+              <w:fldChar w:fldCharType="separate"/>
+            </w:r>
+            <w:r>
+              <w:rPr>
+                <w:noProof/>
+                <w:webHidden/>
+              </w:rPr>
+              <w:t>9</w:t>
+            </w:r>
+            <w:r>
+              <w:rPr>
+                <w:noProof/>
+                <w:webHidden/>
+              </w:rPr>
+              <w:fldChar w:fldCharType="end"/>
+            </w:r>
+          </w:hyperlink>
+        </w:p>
+        <w:p>
+          <w:pPr>
+            <w:pStyle w:val="TDC2"/>
+            <w:tabs>
+              <w:tab w:val="right" w:leader="dot" w:pos="8828"/>
+            </w:tabs>
+            <w:rPr>
+              <w:rFonts w:asciiTheme="minorHAnsi" w:eastAsiaTheme="minorEastAsia" w:hAnsiTheme="minorHAnsi"/>
+              <w:noProof/>
+              <w:sz w:val="22"/>
+              <w:lang w:eastAsia="es-MX"/>
+            </w:rPr>
+          </w:pPr>
+          <w:hyperlink w:anchor="_Toc31965454" w:history="1">
+            <w:r>
+              <w:rPr>
+                <w:rStyle w:val="Hipervnculo"/>
+                <w:noProof/>
+              </w:rPr>
+              <w:t>Herencia de interfaces</w:t>
+            </w:r>
+            <w:r>
+              <w:rPr>
+                <w:noProof/>
+                <w:webHidden/>
+              </w:rPr>
+              <w:tab/>
+            </w:r>
+            <w:r>
+              <w:rPr>
+                <w:noProof/>
+                <w:webHidden/>
+              </w:rPr>
+              <w:fldChar w:fldCharType="begin"/>
+            </w:r>
+            <w:r>
+              <w:rPr>
+                <w:noProof/>
+                <w:webHidden/>
+              </w:rPr>
+              <w:instrText xml:space="preserve"> PAGEREF _Toc31965454 \h </w:instrText>
+            </w:r>
+            <w:r>
+              <w:rPr>
+                <w:noProof/>
+                <w:webHidden/>
+              </w:rPr>
+            </w:r>
+            <w:r>
+              <w:rPr>
+                <w:noProof/>
+                <w:webHidden/>
+              </w:rPr>
+              <w:fldChar w:fldCharType="separate"/>
+            </w:r>
+            <w:r>
+              <w:rPr>
+                <w:noProof/>
+                <w:webHidden/>
+              </w:rPr>
+              <w:t>9</w:t>
+            </w:r>
+            <w:r>
+              <w:rPr>
+                <w:noProof/>
+                <w:webHidden/>
+              </w:rPr>
+              <w:fldChar w:fldCharType="end"/>
+            </w:r>
+          </w:hyperlink>
+        </w:p>
+        <w:p>
+          <w:pPr>
+            <w:pStyle w:val="TDC2"/>
+            <w:tabs>
+              <w:tab w:val="right" w:leader="dot" w:pos="8828"/>
+            </w:tabs>
+            <w:rPr>
+              <w:rFonts w:asciiTheme="minorHAnsi" w:eastAsiaTheme="minorEastAsia" w:hAnsiTheme="minorHAnsi"/>
+              <w:noProof/>
+              <w:sz w:val="22"/>
+              <w:lang w:eastAsia="es-MX"/>
+            </w:rPr>
+          </w:pPr>
+          <w:hyperlink w:anchor="_Toc31965455" w:history="1">
+            <w:r>
+              <w:rPr>
+                <w:rStyle w:val="Hipervnculo"/>
+                <w:noProof/>
+              </w:rPr>
+              <w:t>Propiedades opcionales</w:t>
+            </w:r>
+            <w:r>
+              <w:rPr>
+                <w:noProof/>
+                <w:webHidden/>
+              </w:rPr>
+              <w:tab/>
+            </w:r>
+            <w:r>
+              <w:rPr>
+                <w:noProof/>
+                <w:webHidden/>
+              </w:rPr>
+              <w:fldChar w:fldCharType="begin"/>
+            </w:r>
+            <w:r>
+              <w:rPr>
+                <w:noProof/>
+                <w:webHidden/>
+              </w:rPr>
+              <w:instrText xml:space="preserve"> PAGEREF _Toc31965455 \h </w:instrText>
+            </w:r>
+            <w:r>
+              <w:rPr>
+                <w:noProof/>
+                <w:webHidden/>
+              </w:rPr>
+            </w:r>
+            <w:r>
+              <w:rPr>
+                <w:noProof/>
+                <w:webHidden/>
+              </w:rPr>
+              <w:fldChar w:fldCharType="separate"/>
+            </w:r>
+            <w:r>
+              <w:rPr>
+                <w:noProof/>
+                <w:webHidden/>
+              </w:rPr>
+              <w:t>9</w:t>
+            </w:r>
+            <w:r>
+              <w:rPr>
+                <w:noProof/>
+                <w:webHidden/>
+              </w:rPr>
+              <w:fldChar w:fldCharType="end"/>
+            </w:r>
+          </w:hyperlink>
+        </w:p>
+        <w:p>
+          <w:pPr>
+            <w:pStyle w:val="TDC2"/>
+            <w:tabs>
+              <w:tab w:val="right" w:leader="dot" w:pos="8828"/>
+            </w:tabs>
+            <w:rPr>
+              <w:rFonts w:asciiTheme="minorHAnsi" w:eastAsiaTheme="minorEastAsia" w:hAnsiTheme="minorHAnsi"/>
+              <w:noProof/>
+              <w:sz w:val="22"/>
+              <w:lang w:eastAsia="es-MX"/>
+            </w:rPr>
+          </w:pPr>
+          <w:hyperlink w:anchor="_Toc31965456" w:history="1">
+            <w:r>
+              <w:rPr>
+                <w:rStyle w:val="Hipervnculo"/>
+                <w:noProof/>
+              </w:rPr>
+              <w:t>Propiedades de solo lectura</w:t>
+            </w:r>
+            <w:r>
+              <w:rPr>
+                <w:noProof/>
+                <w:webHidden/>
+              </w:rPr>
+              <w:tab/>
+            </w:r>
+            <w:r>
+              <w:rPr>
+                <w:noProof/>
+                <w:webHidden/>
+              </w:rPr>
+              <w:fldChar w:fldCharType="begin"/>
+            </w:r>
+            <w:r>
+              <w:rPr>
+                <w:noProof/>
+                <w:webHidden/>
+              </w:rPr>
+              <w:instrText xml:space="preserve"> PAGEREF _Toc31965456 \h </w:instrText>
+            </w:r>
+            <w:r>
+              <w:rPr>
+                <w:noProof/>
+                <w:webHidden/>
+              </w:rPr>
+            </w:r>
+            <w:r>
+              <w:rPr>
+                <w:noProof/>
+                <w:webHidden/>
+              </w:rPr>
+              <w:fldChar w:fldCharType="separate"/>
+            </w:r>
+            <w:r>
+              <w:rPr>
+                <w:noProof/>
+                <w:webHidden/>
+              </w:rPr>
+              <w:t>9</w:t>
+            </w:r>
+            <w:r>
+              <w:rPr>
+                <w:noProof/>
+                <w:webHidden/>
+              </w:rPr>
+              <w:fldChar w:fldCharType="end"/>
+            </w:r>
+          </w:hyperlink>
+        </w:p>
+        <w:p>
+          <w:pPr>
+            <w:pStyle w:val="TDC2"/>
+            <w:tabs>
+              <w:tab w:val="right" w:leader="dot" w:pos="8828"/>
+            </w:tabs>
+            <w:rPr>
+              <w:rFonts w:asciiTheme="minorHAnsi" w:eastAsiaTheme="minorEastAsia" w:hAnsiTheme="minorHAnsi"/>
+              <w:noProof/>
+              <w:sz w:val="22"/>
+              <w:lang w:eastAsia="es-MX"/>
+            </w:rPr>
+          </w:pPr>
+          <w:hyperlink w:anchor="_Toc31965457" w:history="1">
+            <w:r>
+              <w:rPr>
+                <w:rStyle w:val="Hipervnculo"/>
+                <w:noProof/>
+              </w:rPr>
+              <w:t>Interfaz para funciones</w:t>
+            </w:r>
+            <w:r>
+              <w:rPr>
+                <w:noProof/>
+                <w:webHidden/>
+              </w:rPr>
+              <w:tab/>
+            </w:r>
+            <w:r>
+              <w:rPr>
+                <w:noProof/>
+                <w:webHidden/>
+              </w:rPr>
+              <w:fldChar w:fldCharType="begin"/>
+            </w:r>
+            <w:r>
+              <w:rPr>
+                <w:noProof/>
+                <w:webHidden/>
+              </w:rPr>
+              <w:instrText xml:space="preserve"> PAGEREF _Toc31965457 \h </w:instrText>
+            </w:r>
+            <w:r>
+              <w:rPr>
+                <w:noProof/>
+                <w:webHidden/>
+              </w:rPr>
+            </w:r>
+            <w:r>
+              <w:rPr>
+                <w:noProof/>
+                <w:webHidden/>
+              </w:rPr>
+              <w:fldChar w:fldCharType="separate"/>
+            </w:r>
+            <w:r>
+              <w:rPr>
+                <w:noProof/>
+                <w:webHidden/>
+              </w:rPr>
+              <w:t>9</w:t>
+            </w:r>
+            <w:r>
+              <w:rPr>
+                <w:noProof/>
+                <w:webHidden/>
+              </w:rPr>
+              <w:fldChar w:fldCharType="end"/>
+            </w:r>
+          </w:hyperlink>
+        </w:p>
+        <w:p>
+          <w:r>
+            <w:rPr>
+              <w:b/>
+              <w:bCs/>
+              <w:lang w:val="es-ES"/>
+            </w:rPr>
+            <w:fldChar w:fldCharType="end"/>
+          </w:r>
+        </w:p>
+      </w:sdtContent>
+    </w:sdt>
     <w:p>
       <w:pPr>
         <w:jc w:val="left"/>
-        <w:rPr>
-          <w:rFonts w:ascii="Grotesque" w:eastAsiaTheme="majorEastAsia" w:hAnsi="Grotesque" w:cstheme="majorBidi"/>
-          <w:b/>
-          <w:sz w:val="32"/>
-          <w:szCs w:val="32"/>
-        </w:rPr>
-      </w:pPr>
+      </w:pPr>
+      <w:r>
+        <w:br w:type="page"/>
+      </w:r>
     </w:p>
     <w:p>
       <w:pPr>
         <w:pStyle w:val="Ttulo1"/>
+        <w:tabs>
+          <w:tab w:val="center" w:pos="4419"/>
+          <w:tab w:val="left" w:pos="8098"/>
+        </w:tabs>
         <w:spacing w:after="240"/>
-      </w:pPr>
+        <w:jc w:val="left"/>
+      </w:pPr>
+      <w:bookmarkStart w:id="1" w:name="_Toc31965429"/>
+      <w:r>
+        <w:lastRenderedPageBreak/>
+        <w:tab/>
+      </w:r>
       <w:r>
         <w:t>Tipos de datos</w:t>
       </w:r>
+      <w:bookmarkEnd w:id="1"/>
+      <w:r>
+        <w:tab/>
+      </w:r>
+      <w:bookmarkStart w:id="2" w:name="_GoBack"/>
+      <w:bookmarkEnd w:id="2"/>
     </w:p>
     <w:p>
       <w:pPr>
@@ -1288,9 +3368,11 @@
         <w:pStyle w:val="Ttulo2"/>
         <w:spacing w:line="276" w:lineRule="auto"/>
       </w:pPr>
+      <w:bookmarkStart w:id="3" w:name="_Toc31965430"/>
       <w:r>
         <w:t>Boolean</w:t>
       </w:r>
+      <w:bookmarkEnd w:id="3"/>
     </w:p>
     <w:p>
       <w:pPr>
@@ -1389,9 +3471,11 @@
         <w:pStyle w:val="Ttulo2"/>
         <w:spacing w:line="276" w:lineRule="auto"/>
       </w:pPr>
+      <w:bookmarkStart w:id="4" w:name="_Toc31965431"/>
       <w:r>
         <w:t>Number</w:t>
       </w:r>
+      <w:bookmarkEnd w:id="4"/>
     </w:p>
     <w:p>
       <w:pPr>
@@ -1477,9 +3561,11 @@
         <w:pStyle w:val="Ttulo2"/>
         <w:spacing w:line="276" w:lineRule="auto"/>
       </w:pPr>
+      <w:bookmarkStart w:id="5" w:name="_Toc31965432"/>
       <w:r>
         <w:t>String</w:t>
       </w:r>
+      <w:bookmarkEnd w:id="5"/>
     </w:p>
     <w:p>
       <w:pPr>
@@ -1586,9 +3672,11 @@
         <w:pStyle w:val="Ttulo2"/>
         <w:spacing w:line="276" w:lineRule="auto"/>
       </w:pPr>
+      <w:bookmarkStart w:id="6" w:name="_Toc31965433"/>
       <w:r>
         <w:t>List</w:t>
       </w:r>
+      <w:bookmarkEnd w:id="6"/>
     </w:p>
     <w:p>
       <w:pPr>
@@ -1761,9 +3849,11 @@
         <w:pStyle w:val="Ttulo2"/>
         <w:spacing w:line="276" w:lineRule="auto"/>
       </w:pPr>
+      <w:bookmarkStart w:id="7" w:name="_Toc31965434"/>
       <w:r>
         <w:t>Tupla</w:t>
       </w:r>
+      <w:bookmarkEnd w:id="7"/>
     </w:p>
     <w:p>
       <w:pPr>
@@ -1865,10 +3955,12 @@
         <w:pStyle w:val="Ttulo2"/>
         <w:spacing w:line="276" w:lineRule="auto"/>
       </w:pPr>
+      <w:bookmarkStart w:id="8" w:name="_Toc31965435"/>
       <w:r>
         <w:lastRenderedPageBreak/>
         <w:t>Enum</w:t>
       </w:r>
+      <w:bookmarkEnd w:id="8"/>
     </w:p>
     <w:p>
       <w:pPr>
@@ -2046,9 +4138,11 @@
         <w:pStyle w:val="Ttulo2"/>
         <w:spacing w:line="276" w:lineRule="auto"/>
       </w:pPr>
+      <w:bookmarkStart w:id="9" w:name="_Toc31965436"/>
       <w:r>
         <w:t>Any</w:t>
       </w:r>
+      <w:bookmarkEnd w:id="9"/>
     </w:p>
     <w:p>
       <w:pPr>
@@ -2174,9 +4268,11 @@
         <w:pStyle w:val="Ttulo2"/>
         <w:spacing w:line="276" w:lineRule="auto"/>
       </w:pPr>
+      <w:bookmarkStart w:id="10" w:name="_Toc31965437"/>
       <w:r>
         <w:t>Void</w:t>
       </w:r>
+      <w:bookmarkEnd w:id="10"/>
     </w:p>
     <w:p>
       <w:pPr>
@@ -2214,9 +4310,11 @@
         <w:pStyle w:val="Ttulo2"/>
         <w:spacing w:line="276" w:lineRule="auto"/>
       </w:pPr>
+      <w:bookmarkStart w:id="11" w:name="_Toc31965438"/>
       <w:r>
         <w:t>Undefined y Null</w:t>
       </w:r>
+      <w:bookmarkEnd w:id="11"/>
     </w:p>
     <w:p>
       <w:pPr>
@@ -2257,9 +4355,11 @@
         <w:pStyle w:val="Ttulo2"/>
         <w:spacing w:line="276" w:lineRule="auto"/>
       </w:pPr>
+      <w:bookmarkStart w:id="12" w:name="_Toc31965439"/>
       <w:r>
         <w:t>Object</w:t>
       </w:r>
+      <w:bookmarkEnd w:id="12"/>
     </w:p>
     <w:p>
       <w:pPr>
@@ -2411,9 +4511,11 @@
         <w:pStyle w:val="Ttulo2"/>
         <w:spacing w:line="276" w:lineRule="auto"/>
       </w:pPr>
+      <w:bookmarkStart w:id="13" w:name="_Toc31965440"/>
       <w:r>
         <w:t>Union</w:t>
       </w:r>
+      <w:bookmarkEnd w:id="13"/>
     </w:p>
     <w:p>
       <w:pPr>
@@ -2543,10 +4645,12 @@
       <w:r>
         <w:br w:type="page"/>
       </w:r>
+      <w:bookmarkStart w:id="14" w:name="_Toc31965441"/>
       <w:r>
         <w:lastRenderedPageBreak/>
         <w:t>Funciones</w:t>
       </w:r>
+      <w:bookmarkEnd w:id="14"/>
     </w:p>
     <w:p>
       <w:pPr>
@@ -2567,9 +4671,11 @@
       <w:pPr>
         <w:pStyle w:val="Ttulo2"/>
       </w:pPr>
+      <w:bookmarkStart w:id="15" w:name="_Toc31965442"/>
       <w:r>
         <w:t>Tipos de dato en funciones</w:t>
       </w:r>
+      <w:bookmarkEnd w:id="15"/>
     </w:p>
     <w:p>
       <w:pPr>
@@ -2658,9 +4764,11 @@
       <w:pPr>
         <w:pStyle w:val="Ttulo2"/>
       </w:pPr>
+      <w:bookmarkStart w:id="16" w:name="_Toc31965443"/>
       <w:r>
         <w:t>Parámetros opcionales</w:t>
       </w:r>
+      <w:bookmarkEnd w:id="16"/>
     </w:p>
     <w:p>
       <w:r>
@@ -2790,9 +4898,14 @@
         <w:pStyle w:val="Ttulo1"/>
         <w:spacing w:after="240"/>
       </w:pPr>
+      <w:bookmarkStart w:id="17" w:name="_Toc31965444"/>
       <w:r>
         <w:lastRenderedPageBreak/>
-        <w:t xml:space="preserve">Clases </w:t>
+        <w:t>Clases</w:t>
+      </w:r>
+      <w:bookmarkEnd w:id="17"/>
+      <w:r>
+        <w:t xml:space="preserve"> </w:t>
       </w:r>
     </w:p>
     <w:p>
@@ -2864,9 +4977,11 @@
         <w:pStyle w:val="Ttulo2"/>
         <w:spacing w:line="276" w:lineRule="auto"/>
       </w:pPr>
+      <w:bookmarkStart w:id="18" w:name="_Toc31965445"/>
       <w:r>
         <w:t>Miembros privados</w:t>
       </w:r>
+      <w:bookmarkEnd w:id="18"/>
     </w:p>
     <w:p>
       <w:pPr>
@@ -2955,9 +5070,11 @@
       <w:pPr>
         <w:pStyle w:val="Ttulo2"/>
       </w:pPr>
+      <w:bookmarkStart w:id="19" w:name="_Toc31965446"/>
       <w:r>
         <w:t>Miembros protegidos</w:t>
       </w:r>
+      <w:bookmarkEnd w:id="19"/>
     </w:p>
     <w:p>
       <w:r>
@@ -3035,9 +5152,11 @@
       <w:pPr>
         <w:pStyle w:val="Ttulo2"/>
       </w:pPr>
+      <w:bookmarkStart w:id="20" w:name="_Toc31965447"/>
       <w:r>
         <w:t>Miembros de solo lectura</w:t>
       </w:r>
+      <w:bookmarkEnd w:id="20"/>
     </w:p>
     <w:p>
       <w:r>
@@ -3111,9 +5230,11 @@
       <w:pPr>
         <w:pStyle w:val="Ttulo2"/>
       </w:pPr>
+      <w:bookmarkStart w:id="21" w:name="_Toc31965448"/>
       <w:r>
         <w:t>Herencia</w:t>
       </w:r>
+      <w:bookmarkEnd w:id="21"/>
     </w:p>
     <w:p>
       <w:r>
@@ -3142,9 +5263,11 @@
       <w:pPr>
         <w:pStyle w:val="Ttulo2"/>
       </w:pPr>
+      <w:bookmarkStart w:id="22" w:name="_Toc31965449"/>
       <w:r>
         <w:t>Get y Set</w:t>
       </w:r>
+      <w:bookmarkEnd w:id="22"/>
     </w:p>
     <w:p>
       <w:r>
@@ -3213,10 +5336,12 @@
       <w:pPr>
         <w:pStyle w:val="Ttulo2"/>
       </w:pPr>
+      <w:bookmarkStart w:id="23" w:name="_Toc31965450"/>
       <w:r>
         <w:lastRenderedPageBreak/>
         <w:t>Static</w:t>
       </w:r>
+      <w:bookmarkEnd w:id="23"/>
     </w:p>
     <w:p>
       <w:r>
@@ -3295,9 +5420,11 @@
       <w:pPr>
         <w:pStyle w:val="Ttulo2"/>
       </w:pPr>
+      <w:bookmarkStart w:id="24" w:name="_Toc31965451"/>
       <w:r>
         <w:t>Clases abstractas</w:t>
       </w:r>
+      <w:bookmarkEnd w:id="24"/>
     </w:p>
     <w:p>
       <w:pPr>
@@ -3358,10 +5485,12 @@
         <w:pStyle w:val="Ttulo1"/>
         <w:spacing w:after="240"/>
       </w:pPr>
+      <w:bookmarkStart w:id="25" w:name="_Toc31965452"/>
       <w:r>
         <w:lastRenderedPageBreak/>
         <w:t>Interfaces</w:t>
       </w:r>
+      <w:bookmarkEnd w:id="25"/>
     </w:p>
     <w:p>
       <w:pPr>
@@ -3481,9 +5610,11 @@
       <w:pPr>
         <w:pStyle w:val="Ttulo2"/>
       </w:pPr>
+      <w:bookmarkStart w:id="26" w:name="_Toc31965453"/>
       <w:r>
         <w:t>Implementación de interfaces</w:t>
       </w:r>
+      <w:bookmarkEnd w:id="26"/>
     </w:p>
     <w:p>
       <w:r>
@@ -3542,9 +5673,11 @@
       <w:pPr>
         <w:pStyle w:val="Ttulo2"/>
       </w:pPr>
+      <w:bookmarkStart w:id="27" w:name="_Toc31965454"/>
       <w:r>
         <w:t>Herencia de interfaces</w:t>
       </w:r>
+      <w:bookmarkEnd w:id="27"/>
     </w:p>
     <w:p>
       <w:r>
@@ -3576,9 +5709,11 @@
       <w:pPr>
         <w:pStyle w:val="Ttulo2"/>
       </w:pPr>
+      <w:bookmarkStart w:id="28" w:name="_Toc31965455"/>
       <w:r>
         <w:t>Propiedades opcionales</w:t>
       </w:r>
+      <w:bookmarkEnd w:id="28"/>
     </w:p>
     <w:p>
       <w:r>
@@ -3642,9 +5777,11 @@
       <w:pPr>
         <w:pStyle w:val="Ttulo2"/>
       </w:pPr>
+      <w:bookmarkStart w:id="29" w:name="_Toc31965456"/>
       <w:r>
         <w:t>Propiedades de solo lectura</w:t>
       </w:r>
+      <w:bookmarkEnd w:id="29"/>
     </w:p>
     <w:p>
       <w:r>
@@ -3742,9 +5879,11 @@
       <w:pPr>
         <w:pStyle w:val="Ttulo2"/>
       </w:pPr>
+      <w:bookmarkStart w:id="30" w:name="_Toc31965457"/>
       <w:r>
         <w:t>Interfaz para funciones</w:t>
       </w:r>
+      <w:bookmarkEnd w:id="30"/>
     </w:p>
     <w:p>
       <w:r>
@@ -3761,99 +5900,7 @@
       <w:pPr>
         <w:jc w:val="left"/>
       </w:pPr>
-      <w:r>
-        <w:br w:type="page"/>
-      </w:r>
-    </w:p>
-    <w:p>
-      <w:pPr>
-        <w:jc w:val="left"/>
-      </w:pPr>
-    </w:p>
-    <w:p>
-      <w:pPr>
-        <w:pStyle w:val="Ttulo1"/>
-        <w:spacing w:after="240"/>
-      </w:pPr>
-      <w:r>
-        <w:t>Genéricos</w:t>
-      </w:r>
-    </w:p>
-    <w:p>
-      <w:pPr>
-        <w:spacing w:after="0"/>
-      </w:pPr>
-      <w:r>
-        <w:t>Los genéricos son una manera de escribir código dinámico y flexible</w:t>
-      </w:r>
-      <w:r>
-        <w:t>, permitiéndonos utilizar distintos tipos de datos</w:t>
-      </w:r>
-      <w:r>
-        <w:t>.</w:t>
-      </w:r>
-    </w:p>
-    <w:p>
-      <w:r>
-        <w:t xml:space="preserve">Una </w:t>
-      </w:r>
-      <w:r>
-        <w:rPr>
-          <w:i/>
-          <w:iCs/>
-        </w:rPr>
-        <w:t>manera simple</w:t>
-      </w:r>
-      <w:r>
-        <w:t xml:space="preserve"> de hacer algo </w:t>
-      </w:r>
-      <w:r>
-        <w:rPr>
-          <w:i/>
-          <w:iCs/>
-        </w:rPr>
-        <w:t>genérico</w:t>
-      </w:r>
-      <w:r>
-        <w:t xml:space="preserve"> es utilizar </w:t>
-      </w:r>
-      <w:r>
-        <w:rPr>
-          <w:b/>
-          <w:bCs/>
-        </w:rPr>
-        <w:t>any</w:t>
-      </w:r>
-      <w:r>
-        <w:t>, de esta manera aceptará cualquier tipo de dato. Sin embargo, esto no es practico porque se desconocerá con que tipo de dato se está trabajando.</w:t>
-      </w:r>
-    </w:p>
-    <w:p>
-      <w:r>
-        <w:t xml:space="preserve">La manera de trabajar con genéricos es utilizando </w:t>
-      </w:r>
-      <w:r>
-        <w:rPr>
-          <w:b/>
-          <w:bCs/>
-        </w:rPr>
-        <w:t>&lt;T&gt;</w:t>
-      </w:r>
-      <w:r>
-        <w:t xml:space="preserve"> en donde </w:t>
-      </w:r>
-      <w:r>
-        <w:rPr>
-          <w:b/>
-          <w:bCs/>
-        </w:rPr>
-        <w:t xml:space="preserve">T </w:t>
-      </w:r>
-      <w:r>
-        <w:t>es el tipo de dato por trabajar.</w:t>
-      </w:r>
-    </w:p>
-    <w:p/>
+    </w:p>
     <w:sectPr>
       <w:headerReference w:type="even" r:id="rId8"/>
       <w:headerReference w:type="default" r:id="rId9"/>
@@ -3992,8 +6039,6 @@
     <w:pPr>
       <w:pStyle w:val="Piedepgina"/>
     </w:pPr>
-    <w:bookmarkStart w:id="1" w:name="_GoBack"/>
-    <w:bookmarkEnd w:id="1"/>
   </w:p>
 </w:ftr>
 </file>
@@ -6234,6 +8279,50 @@
       <w:lang w:val="es-ES_tradnl"/>
     </w:rPr>
   </w:style>
+  <w:style w:type="paragraph" w:styleId="TDC1">
+    <w:name w:val="toc 1"/>
+    <w:basedOn w:val="Normal"/>
+    <w:next w:val="Normal"/>
+    <w:autoRedefine/>
+    <w:uiPriority w:val="39"/>
+    <w:unhideWhenUsed/>
+    <w:rsid w:val="00345E40"/>
+    <w:pPr>
+      <w:tabs>
+        <w:tab w:val="right" w:leader="dot" w:pos="8828"/>
+      </w:tabs>
+      <w:spacing w:after="100"/>
+    </w:pPr>
+    <w:rPr>
+      <w:b/>
+      <w:bCs/>
+      <w:noProof/>
+    </w:rPr>
+  </w:style>
+  <w:style w:type="paragraph" w:styleId="TDC2">
+    <w:name w:val="toc 2"/>
+    <w:basedOn w:val="Normal"/>
+    <w:next w:val="Normal"/>
+    <w:autoRedefine/>
+    <w:uiPriority w:val="39"/>
+    <w:unhideWhenUsed/>
+    <w:rsid w:val="00A42508"/>
+    <w:pPr>
+      <w:spacing w:after="100"/>
+      <w:ind w:left="200"/>
+    </w:pPr>
+  </w:style>
+  <w:style w:type="character" w:styleId="Hipervnculo">
+    <w:name w:val="Hyperlink"/>
+    <w:basedOn w:val="Fuentedeprrafopredeter"/>
+    <w:uiPriority w:val="99"/>
+    <w:unhideWhenUsed/>
+    <w:rsid w:val="00A42508"/>
+    <w:rPr>
+      <w:color w:val="0563C1" w:themeColor="hyperlink"/>
+      <w:u w:val="single"/>
+    </w:rPr>
+  </w:style>
 </w:styles>
 </file>
 
@@ -6503,7 +8592,7 @@
 </file>
 
 <file path=customXml/itemProps1.xml><?xml version="1.0" encoding="utf-8"?>
-<ds:datastoreItem xmlns:ds="http://schemas.openxmlformats.org/officeDocument/2006/customXml" ds:itemID="{E4DE8475-F052-4792-8B36-B24300683A90}">
+<ds:datastoreItem xmlns:ds="http://schemas.openxmlformats.org/officeDocument/2006/customXml" ds:itemID="{746D1413-7AC0-4ED2-96ED-D154D263A8ED}">
   <ds:schemaRefs>
     <ds:schemaRef ds:uri="http://schemas.openxmlformats.org/officeDocument/2006/bibliography"/>
   </ds:schemaRefs>

</xml_diff>